<commit_message>
auto commit from PC
</commit_message>
<xml_diff>
--- a/6_sem/Data-bases__Ananiev/lab2/databases_lab2_Shulpov.docx
+++ b/6_sem/Data-bases__Ananiev/lab2/databases_lab2_Shulpov.docx
@@ -748,39 +748,22 @@
         <w:jc w:val="left"/>
         <w:rPr>
           <w:rFonts w:ascii="Arial" w:hAnsi="Arial" w:cs="Arial" w:eastAsia="Arial"/>
-          <w:b/>
-          <w:color w:val="auto"/>
-          <w:spacing w:val="0"/>
-          <w:position w:val="0"/>
-          <w:sz w:val="28"/>
-          <w:shd w:fill="auto" w:val="clear"/>
-        </w:rPr>
-      </w:pPr>
-      <w:r>
-        <w:object w:dxaOrig="8310" w:dyaOrig="5685">
-          <v:rect xmlns:o="urn:schemas-microsoft-com:office:office" xmlns:v="urn:schemas-microsoft-com:vml" id="rectole0000000000" style="width:415.500000pt;height:284.250000pt" o:preferrelative="t" o:ole="">
+          <w:color w:val="auto"/>
+          <w:spacing w:val="0"/>
+          <w:position w:val="0"/>
+          <w:sz w:val="28"/>
+          <w:shd w:fill="auto" w:val="clear"/>
+        </w:rPr>
+      </w:pPr>
+      <w:r>
+        <w:object w:dxaOrig="8640" w:dyaOrig="5910">
+          <v:rect xmlns:o="urn:schemas-microsoft-com:office:office" xmlns:v="urn:schemas-microsoft-com:vml" id="rectole0000000000" style="width:432.000000pt;height:295.500000pt" o:preferrelative="t" o:ole="">
             <o:lock v:ext="edit"/>
             <v:imagedata xmlns:r="http://schemas.openxmlformats.org/officeDocument/2006/relationships" r:id="docRId1" o:title=""/>
           </v:rect>
           <o:OLEObject xmlns:r="http://schemas.openxmlformats.org/officeDocument/2006/relationships" xmlns:o="urn:schemas-microsoft-com:office:office" Type="Embed" ProgID="StaticMetafile" DrawAspect="Content" ObjectID="0000000000" ShapeID="rectole0000000000" r:id="docRId0"/>
         </w:object>
       </w:r>
-    </w:p>
-    <w:p>
-      <w:pPr>
-        <w:spacing w:before="0" w:after="160" w:line="259"/>
-        <w:ind w:right="0" w:left="0" w:firstLine="0"/>
-        <w:jc w:val="left"/>
-        <w:rPr>
-          <w:rFonts w:ascii="Arial" w:hAnsi="Arial" w:cs="Arial" w:eastAsia="Arial"/>
-          <w:b/>
-          <w:color w:val="auto"/>
-          <w:spacing w:val="0"/>
-          <w:position w:val="0"/>
-          <w:sz w:val="28"/>
-          <w:shd w:fill="auto" w:val="clear"/>
-        </w:rPr>
-      </w:pPr>
     </w:p>
     <w:p>
       <w:pPr>

</xml_diff>